<commit_message>
ClassTasks & ClassProgress & all test Completed
</commit_message>
<xml_diff>
--- a/ПЗ.docx
+++ b/ПЗ.docx
@@ -160,7 +160,43 @@
     <w:p>
       <w:commentRangeStart w:id="4"/>
       <w:r>
-        <w:t>Предметная область включает разработку программного средства, предназначенного для упрощения процесса доступа к учебным ресурсам. В контексте использования данного приложения пользователи могут записываться на различные курсы, использовать возможности приложения для получения точной информации и прохождения курсов. Приложение должно обеспечивать удобное взаимодействие с предлагаемыми учебными материалами, предоставлять возможность выбора удобного времени для участия, а также обеспечивать обратную связь с преподавателями для уточнения нужной информации.</w:t>
+        <w:t xml:space="preserve">Предметная область включает разработку программного средства, предназначенного для упрощения процесса </w:t>
+      </w:r>
+      <w:r>
+        <w:t xml:space="preserve">изучения языка программирования </w:t>
+      </w:r>
+      <w:r>
+        <w:rPr>
+          <w:lang w:val="en-US"/>
+        </w:rPr>
+        <w:t>Python</w:t>
+      </w:r>
+      <w:r>
+        <w:t xml:space="preserve">. В контексте использования данного приложения пользователи могут </w:t>
+      </w:r>
+      <w:r>
+        <w:t>изучать теоретический материал</w:t>
+      </w:r>
+      <w:r>
+        <w:t>,</w:t>
+      </w:r>
+      <w:r>
+        <w:t xml:space="preserve"> проходить задачи разных сложностей,</w:t>
+      </w:r>
+      <w:r>
+        <w:t xml:space="preserve"> использовать возможности </w:t>
+      </w:r>
+      <w:r>
+        <w:t>пометок в теоретическом материале</w:t>
+      </w:r>
+      <w:r>
+        <w:t>. Приложение должно обеспечивать удобное взаимодействие с предлагаемыми учебными материалами, предоставлять возможность</w:t>
+      </w:r>
+      <w:r>
+        <w:t xml:space="preserve"> настройки приложения, просматривания своих результатов и продуктивности</w:t>
+      </w:r>
+      <w:r>
+        <w:t>.</w:t>
       </w:r>
       <w:commentRangeEnd w:id="4"/>
       <w:r>
@@ -178,7 +214,19 @@
     <w:p>
       <w:commentRangeStart w:id="5"/>
       <w:r>
-        <w:t>Потенциальными пользователями программного средства являются люди разных возрастов, поскольку учебные курсы востребованы как среди молодежи, так и среди более возрастных групп. Программное средство разработано с целью охвата максимальной клиентской базы и упрощения использования.</w:t>
+        <w:t xml:space="preserve">Потенциальными пользователями программного средства являются </w:t>
+      </w:r>
+      <w:r>
+        <w:t>студенты</w:t>
+      </w:r>
+      <w:r>
+        <w:t>, поскольку учебные курсы востребованы среди молодежи. Программное средство разработано с целью</w:t>
+      </w:r>
+      <w:r>
+        <w:t xml:space="preserve"> объединения всех необходимых средств для изучения языка программирования</w:t>
+      </w:r>
+      <w:r>
+        <w:t>.</w:t>
       </w:r>
       <w:commentRangeEnd w:id="5"/>
       <w:r>
@@ -713,149 +761,40 @@
     <w:p>
       <w:pPr>
         <w:rPr>
-          <w:color w:val="000000" w:themeColor="text1"/>
-        </w:rPr>
-      </w:pPr>
-      <w:r>
-        <w:rPr>
-          <w:color w:val="000000" w:themeColor="text1"/>
-        </w:rPr>
-        <w:t>Концептуальный прототип – это общее видение продукта, его функций, логики взаимодействия с другими компонентами. Цель концептуального прототипа — получить обратную связь от пользователей и заинтересованных сторон на ранних этапах разработки, что позволяет уточнить требования и улучшить дизайн до начала полноценной разработки.</w:t>
-      </w:r>
-    </w:p>
-    <w:p>
-      <w:pPr>
-        <w:tabs>
-          <w:tab w:val="left" w:pos="2175"/>
-        </w:tabs>
-        <w:rPr>
-          <w:color w:val="000000" w:themeColor="text1"/>
-        </w:rPr>
-      </w:pPr>
-      <w:r>
-        <w:rPr>
-          <w:color w:val="000000" w:themeColor="text1"/>
-        </w:rPr>
-        <w:t xml:space="preserve">Окно авторизации включает в себя список кнопок, которые выполняют различные действия. Графическое представление прототипа окна авторизации представлено на </w:t>
-      </w:r>
-      <w:commentRangeStart w:id="10"/>
-      <w:r>
-        <w:rPr>
-          <w:color w:val="000000" w:themeColor="text1"/>
-        </w:rPr>
-        <w:t>рисунке</w:t>
-      </w:r>
-      <w:commentRangeEnd w:id="10"/>
-      <w:r>
-        <w:rPr>
-          <w:rStyle w:val="aff6"/>
-        </w:rPr>
-        <w:commentReference w:id="10"/>
-      </w:r>
-      <w:r>
-        <w:rPr>
-          <w:color w:val="000000" w:themeColor="text1"/>
-        </w:rPr>
-        <w:t xml:space="preserve"> 2.1.</w:t>
-      </w:r>
-      <w:r>
-        <w:rPr>
-          <w:color w:val="000000" w:themeColor="text1"/>
-        </w:rPr>
-        <w:t xml:space="preserve"> </w:t>
-      </w:r>
-      <w:r>
-        <w:rPr>
-          <w:color w:val="000000" w:themeColor="text1"/>
-        </w:rPr>
-        <w:t xml:space="preserve">Кнопка регистрация оставляет пользователя на этой форме, добавляет кнопку зарегистрироваться и </w:t>
-      </w:r>
-      <w:proofErr w:type="spellStart"/>
-      <w:r>
-        <w:rPr>
-          <w:color w:val="000000" w:themeColor="text1"/>
-          <w:lang w:val="en-US"/>
-        </w:rPr>
-        <w:t>textBox</w:t>
-      </w:r>
-      <w:proofErr w:type="spellEnd"/>
-      <w:r>
-        <w:rPr>
-          <w:color w:val="000000" w:themeColor="text1"/>
-        </w:rPr>
-        <w:t xml:space="preserve"> для подтверждения пароля. Прототип представлен на рисунке 2.2.</w:t>
-      </w:r>
-    </w:p>
-    <w:p>
-      <w:pPr>
-        <w:tabs>
-          <w:tab w:val="left" w:pos="3225"/>
-        </w:tabs>
-        <w:rPr>
-          <w:color w:val="000000" w:themeColor="text1"/>
-        </w:rPr>
-      </w:pPr>
-      <w:r>
-        <w:rPr>
-          <w:color w:val="000000" w:themeColor="text1"/>
-        </w:rPr>
-        <w:t xml:space="preserve">Кнопка вход перебрасывает пользователя на рабочее окно приложения. Прототип рабочего окна </w:t>
-      </w:r>
-      <w:r>
-        <w:rPr>
-          <w:color w:val="000000" w:themeColor="text1"/>
-        </w:rPr>
-        <w:t>приложения</w:t>
-      </w:r>
-      <w:r>
-        <w:rPr>
-          <w:color w:val="000000" w:themeColor="text1"/>
-        </w:rPr>
-        <w:t xml:space="preserve"> представлен на рисунке 2.3. После нажатия кнопки регистрации идет перенаправление на окно заполнения профиля. Где он должен подтвердить свой </w:t>
-      </w:r>
-      <w:r>
-        <w:rPr>
-          <w:color w:val="000000" w:themeColor="text1"/>
-          <w:lang w:val="en-US"/>
-        </w:rPr>
-        <w:t>email</w:t>
-      </w:r>
-      <w:r>
-        <w:rPr>
-          <w:color w:val="000000" w:themeColor="text1"/>
-        </w:rPr>
-        <w:t xml:space="preserve"> и указать личные данные. Прототип предоставлен на рисунке 2.4</w:t>
-      </w:r>
-    </w:p>
-    <w:p>
-      <w:pPr>
-        <w:tabs>
-          <w:tab w:val="left" w:pos="3225"/>
-        </w:tabs>
-        <w:jc w:val="center"/>
-        <w:rPr>
-          <w:noProof/>
-          <w:color w:val="000000" w:themeColor="text1"/>
-        </w:rPr>
-      </w:pPr>
-      <w:r>
-        <w:rPr>
-          <w:color w:val="000000" w:themeColor="text1"/>
-        </w:rPr>
-        <w:t>После заполнения профиля пользователя попросят удобно настроить для него приложение. Прототип окна настроек предоставлен на рисунке 2.5</w:t>
-      </w:r>
-    </w:p>
-    <w:p>
-      <w:pPr>
-        <w:rPr>
           <w:rFonts w:ascii="Calibri" w:hAnsi="Calibri" w:cs="Calibri"/>
           <w:color w:val="000000" w:themeColor="text1"/>
-        </w:rPr>
-      </w:pPr>
-    </w:p>
-    <w:p>
-      <w:pPr>
-        <w:jc w:val="center"/>
+          <w:sz w:val="22"/>
+          <w:szCs w:val="22"/>
+          <w:lang w:eastAsia="en-US"/>
+        </w:rPr>
+      </w:pPr>
+      <w:bookmarkStart w:id="10" w:name="_Toc168924688"/>
+      <w:r>
+        <w:rPr>
+          <w:rFonts w:ascii="Calibri" w:hAnsi="Calibri" w:cs="Calibri"/>
+          <w:color w:val="000000" w:themeColor="text1"/>
+        </w:rPr>
+        <w:t>Концептуальный прототип – это общее видение продукта, его функций, логики взаимодействия с другими компонентами. Цель концептуального прототипа — получить обратную связь от пользователей и заинтересованных сторон на ранних этапах разработки, что позволяет уточнить требования и улучшить дизайн до начала полноценной разработки.</w:t>
+      </w:r>
+    </w:p>
+    <w:p>
+      <w:pPr>
+        <w:rPr>
+          <w:rFonts w:ascii="Calibri" w:hAnsi="Calibri" w:cs="Calibri"/>
+          <w:color w:val="000000" w:themeColor="text1"/>
+        </w:rPr>
+      </w:pPr>
+      <w:r>
+        <w:rPr>
+          <w:rFonts w:ascii="Calibri" w:hAnsi="Calibri" w:cs="Calibri"/>
+          <w:color w:val="000000" w:themeColor="text1"/>
+        </w:rPr>
+        <w:t>Окно авторизации включает в себя список кнопок, которые выполняют различные действия. Графическое представление прототипа окна авторизации представлено на рисунке 2.1.</w:t>
+      </w:r>
+    </w:p>
+    <w:p>
+      <w:pPr>
+        <w:ind w:firstLine="0"/>
         <w:rPr>
           <w:rFonts w:ascii="Calibri" w:hAnsi="Calibri" w:cs="Calibri"/>
           <w:color w:val="000000" w:themeColor="text1"/>
@@ -867,12 +806,11 @@
           <w:noProof/>
           <w:color w:val="000000" w:themeColor="text1"/>
         </w:rPr>
-        <w:lastRenderedPageBreak/>
         <w:drawing>
-          <wp:inline distT="0" distB="0" distL="0" distR="0" wp14:anchorId="484C64BC" wp14:editId="26A1B637">
-            <wp:extent cx="5926455" cy="3310255"/>
-            <wp:effectExtent l="0" t="0" r="0" b="4445"/>
-            <wp:docPr id="2" name="Рисунок 2" descr="Изображение выглядит как текст, снимок экрана, программное обеспечение, Мультимедийное программное обеспечение&#10;&#10;Автоматически созданное описание"/>
+          <wp:inline distT="0" distB="0" distL="0" distR="0" wp14:anchorId="271EF793" wp14:editId="5A568398">
+            <wp:extent cx="5931535" cy="3315970"/>
+            <wp:effectExtent l="0" t="0" r="0" b="0"/>
+            <wp:docPr id="2068896303" name="Рисунок 5"/>
             <wp:cNvGraphicFramePr>
               <a:graphicFrameLocks xmlns:a="http://schemas.openxmlformats.org/drawingml/2006/main" noChangeAspect="1"/>
             </wp:cNvGraphicFramePr>
@@ -880,7 +818,7 @@
               <a:graphicData uri="http://schemas.openxmlformats.org/drawingml/2006/picture">
                 <pic:pic xmlns:pic="http://schemas.openxmlformats.org/drawingml/2006/picture">
                   <pic:nvPicPr>
-                    <pic:cNvPr id="2" name="Рисунок 2" descr="Изображение выглядит как текст, снимок экрана, программное обеспечение, Мультимедийное программное обеспечение&#10;&#10;Автоматически созданное описание"/>
+                    <pic:cNvPr id="0" name="Рисунок 2"/>
                     <pic:cNvPicPr>
                       <a:picLocks noChangeAspect="1" noChangeArrowheads="1"/>
                     </pic:cNvPicPr>
@@ -901,7 +839,7 @@
                   <pic:spPr bwMode="auto">
                     <a:xfrm>
                       <a:off x="0" y="0"/>
-                      <a:ext cx="5926455" cy="3310255"/>
+                      <a:ext cx="5931535" cy="3315970"/>
                     </a:xfrm>
                     <a:prstGeom prst="rect">
                       <a:avLst/>
@@ -942,6 +880,41 @@
         <w:tabs>
           <w:tab w:val="left" w:pos="2175"/>
         </w:tabs>
+        <w:rPr>
+          <w:rFonts w:ascii="Calibri" w:hAnsi="Calibri" w:cs="Calibri"/>
+          <w:color w:val="000000" w:themeColor="text1"/>
+        </w:rPr>
+      </w:pPr>
+      <w:r>
+        <w:rPr>
+          <w:rFonts w:ascii="Calibri" w:hAnsi="Calibri" w:cs="Calibri"/>
+          <w:color w:val="000000" w:themeColor="text1"/>
+        </w:rPr>
+        <w:t xml:space="preserve">Кнопка регистрация оставляет пользователя на этой форме, добавляет кнопку зарегистрироваться и </w:t>
+      </w:r>
+      <w:proofErr w:type="spellStart"/>
+      <w:r>
+        <w:rPr>
+          <w:rFonts w:ascii="Calibri" w:hAnsi="Calibri" w:cs="Calibri"/>
+          <w:color w:val="000000" w:themeColor="text1"/>
+          <w:lang w:val="en-US"/>
+        </w:rPr>
+        <w:t>textBox</w:t>
+      </w:r>
+      <w:proofErr w:type="spellEnd"/>
+      <w:r>
+        <w:rPr>
+          <w:rFonts w:ascii="Calibri" w:hAnsi="Calibri" w:cs="Calibri"/>
+          <w:color w:val="000000" w:themeColor="text1"/>
+        </w:rPr>
+        <w:t xml:space="preserve"> для подтверждения пароля. Прототип представлен на рисунке 2.2.</w:t>
+      </w:r>
+    </w:p>
+    <w:p>
+      <w:pPr>
+        <w:tabs>
+          <w:tab w:val="left" w:pos="2175"/>
+        </w:tabs>
         <w:ind w:firstLine="0"/>
         <w:rPr>
           <w:rFonts w:ascii="Calibri" w:hAnsi="Calibri" w:cs="Calibri"/>
@@ -954,11 +927,12 @@
           <w:noProof/>
           <w:color w:val="000000" w:themeColor="text1"/>
         </w:rPr>
+        <w:lastRenderedPageBreak/>
         <w:drawing>
-          <wp:inline distT="0" distB="0" distL="0" distR="0" wp14:anchorId="5313C043" wp14:editId="24D8239E">
-            <wp:extent cx="5977255" cy="3369945"/>
-            <wp:effectExtent l="0" t="0" r="4445" b="1905"/>
-            <wp:docPr id="4" name="Рисунок 4" descr="Изображение выглядит как текст, снимок экрана, программное обеспечение, Мультимедийное программное обеспечение&#10;&#10;Автоматически созданное описание"/>
+          <wp:inline distT="0" distB="0" distL="0" distR="0" wp14:anchorId="6A0C9A4A" wp14:editId="666E224C">
+            <wp:extent cx="5939790" cy="3345815"/>
+            <wp:effectExtent l="0" t="0" r="3810" b="6985"/>
+            <wp:docPr id="1106478317" name="Рисунок 4"/>
             <wp:cNvGraphicFramePr>
               <a:graphicFrameLocks xmlns:a="http://schemas.openxmlformats.org/drawingml/2006/main" noChangeAspect="1"/>
             </wp:cNvGraphicFramePr>
@@ -966,7 +940,7 @@
               <a:graphicData uri="http://schemas.openxmlformats.org/drawingml/2006/picture">
                 <pic:pic xmlns:pic="http://schemas.openxmlformats.org/drawingml/2006/picture">
                   <pic:nvPicPr>
-                    <pic:cNvPr id="4" name="Рисунок 4" descr="Изображение выглядит как текст, снимок экрана, программное обеспечение, Мультимедийное программное обеспечение&#10;&#10;Автоматически созданное описание"/>
+                    <pic:cNvPr id="0" name="Рисунок 4"/>
                     <pic:cNvPicPr>
                       <a:picLocks noChangeAspect="1" noChangeArrowheads="1"/>
                     </pic:cNvPicPr>
@@ -987,7 +961,7 @@
                   <pic:spPr bwMode="auto">
                     <a:xfrm>
                       <a:off x="0" y="0"/>
-                      <a:ext cx="5977255" cy="3369945"/>
+                      <a:ext cx="5939790" cy="3345815"/>
                     </a:xfrm>
                     <a:prstGeom prst="rect">
                       <a:avLst/>
@@ -1030,32 +1004,42 @@
         <w:tabs>
           <w:tab w:val="left" w:pos="1845"/>
         </w:tabs>
-        <w:jc w:val="center"/>
         <w:rPr>
           <w:rFonts w:ascii="Calibri" w:hAnsi="Calibri" w:cs="Calibri"/>
           <w:color w:val="000000" w:themeColor="text1"/>
-          <w:sz w:val="24"/>
-        </w:rPr>
-      </w:pPr>
+          <w:sz w:val="22"/>
+          <w:szCs w:val="22"/>
+        </w:rPr>
+      </w:pPr>
+      <w:r>
+        <w:rPr>
+          <w:rFonts w:ascii="Calibri" w:hAnsi="Calibri" w:cs="Calibri"/>
+          <w:color w:val="000000" w:themeColor="text1"/>
+        </w:rPr>
+        <w:t xml:space="preserve">Кнопка вход перебрасывает пользователя на рабочее окно приложения. Прототип рабочего окна </w:t>
+      </w:r>
+      <w:proofErr w:type="spellStart"/>
+      <w:r>
+        <w:rPr>
+          <w:rFonts w:ascii="Calibri" w:hAnsi="Calibri" w:cs="Calibri"/>
+          <w:color w:val="000000" w:themeColor="text1"/>
+        </w:rPr>
+        <w:t>прилодения</w:t>
+      </w:r>
+      <w:proofErr w:type="spellEnd"/>
+      <w:r>
+        <w:rPr>
+          <w:rFonts w:ascii="Calibri" w:hAnsi="Calibri" w:cs="Calibri"/>
+          <w:color w:val="000000" w:themeColor="text1"/>
+        </w:rPr>
+        <w:t xml:space="preserve"> представлен на рисунке 2.3. </w:t>
+      </w:r>
     </w:p>
     <w:p>
       <w:pPr>
         <w:tabs>
           <w:tab w:val="left" w:pos="1845"/>
         </w:tabs>
-        <w:jc w:val="center"/>
-        <w:rPr>
-          <w:rFonts w:ascii="Calibri" w:hAnsi="Calibri" w:cs="Calibri"/>
-          <w:color w:val="000000" w:themeColor="text1"/>
-          <w:sz w:val="24"/>
-        </w:rPr>
-      </w:pPr>
-    </w:p>
-    <w:p>
-      <w:pPr>
-        <w:tabs>
-          <w:tab w:val="left" w:pos="1845"/>
-        </w:tabs>
         <w:ind w:firstLine="0"/>
         <w:rPr>
           <w:rFonts w:ascii="Calibri" w:hAnsi="Calibri" w:cs="Calibri"/>
@@ -1068,12 +1052,11 @@
           <w:noProof/>
           <w:color w:val="000000" w:themeColor="text1"/>
         </w:rPr>
-        <w:lastRenderedPageBreak/>
         <w:drawing>
-          <wp:inline distT="0" distB="0" distL="0" distR="0" wp14:anchorId="665BF771" wp14:editId="12DB18C7">
-            <wp:extent cx="5935345" cy="3319145"/>
-            <wp:effectExtent l="0" t="0" r="8255" b="0"/>
-            <wp:docPr id="6" name="Рисунок 6" descr="Изображение выглядит как снимок экрана, текст, программное обеспечение, Мультимедийное программное обеспечение&#10;&#10;Автоматически созданное описание"/>
+          <wp:inline distT="0" distB="0" distL="0" distR="0" wp14:anchorId="00880B90" wp14:editId="0917FF57">
+            <wp:extent cx="5931535" cy="3323590"/>
+            <wp:effectExtent l="0" t="0" r="0" b="0"/>
+            <wp:docPr id="871032310" name="Рисунок 3"/>
             <wp:cNvGraphicFramePr>
               <a:graphicFrameLocks xmlns:a="http://schemas.openxmlformats.org/drawingml/2006/main" noChangeAspect="1"/>
             </wp:cNvGraphicFramePr>
@@ -1081,7 +1064,7 @@
               <a:graphicData uri="http://schemas.openxmlformats.org/drawingml/2006/picture">
                 <pic:pic xmlns:pic="http://schemas.openxmlformats.org/drawingml/2006/picture">
                   <pic:nvPicPr>
-                    <pic:cNvPr id="6" name="Рисунок 6" descr="Изображение выглядит как снимок экрана, текст, программное обеспечение, Мультимедийное программное обеспечение&#10;&#10;Автоматически созданное описание"/>
+                    <pic:cNvPr id="0" name="Рисунок 6"/>
                     <pic:cNvPicPr>
                       <a:picLocks noChangeAspect="1" noChangeArrowheads="1"/>
                     </pic:cNvPicPr>
@@ -1102,7 +1085,7 @@
                   <pic:spPr bwMode="auto">
                     <a:xfrm>
                       <a:off x="0" y="0"/>
-                      <a:ext cx="5935345" cy="3319145"/>
+                      <a:ext cx="5931535" cy="3323590"/>
                     </a:xfrm>
                     <a:prstGeom prst="rect">
                       <a:avLst/>
@@ -1143,6 +1126,39 @@
         <w:tabs>
           <w:tab w:val="left" w:pos="3225"/>
         </w:tabs>
+        <w:rPr>
+          <w:rFonts w:ascii="Calibri" w:hAnsi="Calibri" w:cs="Calibri"/>
+          <w:color w:val="000000" w:themeColor="text1"/>
+        </w:rPr>
+      </w:pPr>
+      <w:r>
+        <w:rPr>
+          <w:rFonts w:ascii="Calibri" w:hAnsi="Calibri" w:cs="Calibri"/>
+          <w:color w:val="000000" w:themeColor="text1"/>
+        </w:rPr>
+        <w:t xml:space="preserve">После нажатия кнопки регистрации идет перенаправление на окно заполнения профиля. Где он должен подтвердить свой </w:t>
+      </w:r>
+      <w:r>
+        <w:rPr>
+          <w:rFonts w:ascii="Calibri" w:hAnsi="Calibri" w:cs="Calibri"/>
+          <w:color w:val="000000" w:themeColor="text1"/>
+          <w:lang w:val="en-US"/>
+        </w:rPr>
+        <w:t>email</w:t>
+      </w:r>
+      <w:r>
+        <w:rPr>
+          <w:rFonts w:ascii="Calibri" w:hAnsi="Calibri" w:cs="Calibri"/>
+          <w:color w:val="000000" w:themeColor="text1"/>
+        </w:rPr>
+        <w:t xml:space="preserve"> и указать личные данные. Прототип предоставлен на рисунке 2.4</w:t>
+      </w:r>
+    </w:p>
+    <w:p>
+      <w:pPr>
+        <w:tabs>
+          <w:tab w:val="left" w:pos="3225"/>
+        </w:tabs>
         <w:ind w:firstLine="0"/>
         <w:rPr>
           <w:rFonts w:ascii="Calibri" w:hAnsi="Calibri" w:cs="Calibri"/>
@@ -1155,11 +1171,12 @@
           <w:noProof/>
           <w:color w:val="000000" w:themeColor="text1"/>
         </w:rPr>
+        <w:lastRenderedPageBreak/>
         <w:drawing>
-          <wp:inline distT="0" distB="0" distL="0" distR="0" wp14:anchorId="7211BC04" wp14:editId="304096D7">
-            <wp:extent cx="5935345" cy="4241800"/>
-            <wp:effectExtent l="0" t="0" r="8255" b="6350"/>
-            <wp:docPr id="7" name="Рисунок 7" descr="Изображение выглядит как текст, снимок экрана, программное обеспечение, Мультимедийное программное обеспечение&#10;&#10;Автоматически созданное описание"/>
+          <wp:inline distT="0" distB="0" distL="0" distR="0" wp14:anchorId="7E303E65" wp14:editId="33FC6091">
+            <wp:extent cx="5931535" cy="4237990"/>
+            <wp:effectExtent l="0" t="0" r="0" b="0"/>
+            <wp:docPr id="763958840" name="Рисунок 2"/>
             <wp:cNvGraphicFramePr>
               <a:graphicFrameLocks xmlns:a="http://schemas.openxmlformats.org/drawingml/2006/main" noChangeAspect="1"/>
             </wp:cNvGraphicFramePr>
@@ -1167,7 +1184,7 @@
               <a:graphicData uri="http://schemas.openxmlformats.org/drawingml/2006/picture">
                 <pic:pic xmlns:pic="http://schemas.openxmlformats.org/drawingml/2006/picture">
                   <pic:nvPicPr>
-                    <pic:cNvPr id="7" name="Рисунок 7" descr="Изображение выглядит как текст, снимок экрана, программное обеспечение, Мультимедийное программное обеспечение&#10;&#10;Автоматически созданное описание"/>
+                    <pic:cNvPr id="0" name="Рисунок 7"/>
                     <pic:cNvPicPr>
                       <a:picLocks noChangeAspect="1" noChangeArrowheads="1"/>
                     </pic:cNvPicPr>
@@ -1188,7 +1205,7 @@
                   <pic:spPr bwMode="auto">
                     <a:xfrm>
                       <a:off x="0" y="0"/>
-                      <a:ext cx="5935345" cy="4241800"/>
+                      <a:ext cx="5931535" cy="4237990"/>
                     </a:xfrm>
                     <a:prstGeom prst="rect">
                       <a:avLst/>
@@ -1229,7 +1246,6 @@
         <w:tabs>
           <w:tab w:val="left" w:pos="1845"/>
         </w:tabs>
-        <w:ind w:firstLine="0"/>
         <w:jc w:val="center"/>
         <w:rPr>
           <w:rFonts w:ascii="Calibri" w:hAnsi="Calibri" w:cs="Calibri"/>
@@ -1240,15 +1256,21 @@
       <w:r>
         <w:rPr>
           <w:rFonts w:ascii="Calibri" w:hAnsi="Calibri" w:cs="Calibri"/>
+          <w:color w:val="000000" w:themeColor="text1"/>
+        </w:rPr>
+        <w:t>После заполнения профиля пользователя попросят удобно настроить для него приложение. Прототип окна настроек предоставлен на рисунке 2.5</w:t>
+      </w:r>
+      <w:r>
+        <w:rPr>
+          <w:rFonts w:ascii="Calibri" w:hAnsi="Calibri" w:cs="Calibri"/>
           <w:noProof/>
           <w:color w:val="000000" w:themeColor="text1"/>
         </w:rPr>
-        <w:lastRenderedPageBreak/>
         <w:drawing>
-          <wp:inline distT="0" distB="0" distL="0" distR="0" wp14:anchorId="5EFB35FC" wp14:editId="3FE7A270">
-            <wp:extent cx="5935345" cy="4580255"/>
-            <wp:effectExtent l="0" t="0" r="8255" b="0"/>
-            <wp:docPr id="8" name="Рисунок 8" descr="Изображение выглядит как текст, снимок экрана, программное обеспечение&#10;&#10;Автоматически созданное описание"/>
+          <wp:inline distT="0" distB="0" distL="0" distR="0" wp14:anchorId="1BD6938B" wp14:editId="6A728C2E">
+            <wp:extent cx="5931535" cy="4580255"/>
+            <wp:effectExtent l="0" t="0" r="0" b="0"/>
+            <wp:docPr id="840778998" name="Рисунок 1"/>
             <wp:cNvGraphicFramePr>
               <a:graphicFrameLocks xmlns:a="http://schemas.openxmlformats.org/drawingml/2006/main" noChangeAspect="1"/>
             </wp:cNvGraphicFramePr>
@@ -1256,7 +1278,7 @@
               <a:graphicData uri="http://schemas.openxmlformats.org/drawingml/2006/picture">
                 <pic:pic xmlns:pic="http://schemas.openxmlformats.org/drawingml/2006/picture">
                   <pic:nvPicPr>
-                    <pic:cNvPr id="8" name="Рисунок 8" descr="Изображение выглядит как текст, снимок экрана, программное обеспечение&#10;&#10;Автоматически созданное описание"/>
+                    <pic:cNvPr id="0" name="Рисунок 8"/>
                     <pic:cNvPicPr>
                       <a:picLocks noChangeAspect="1" noChangeArrowheads="1"/>
                     </pic:cNvPicPr>
@@ -1277,7 +1299,7 @@
                   <pic:spPr bwMode="auto">
                     <a:xfrm>
                       <a:off x="0" y="0"/>
-                      <a:ext cx="5935345" cy="4580255"/>
+                      <a:ext cx="5931535" cy="4580255"/>
                     </a:xfrm>
                     <a:prstGeom prst="rect">
                       <a:avLst/>
@@ -1299,40 +1321,620 @@
           <w:color w:val="000000" w:themeColor="text1"/>
           <w:sz w:val="24"/>
         </w:rPr>
-        <w:t>Рисунок 2.</w:t>
-      </w:r>
-      <w:r>
+        <w:t xml:space="preserve"> Рисунок 2.5 – окно настроек</w:t>
+      </w:r>
+    </w:p>
+    <w:p>
+      <w:pPr>
+        <w:tabs>
+          <w:tab w:val="left" w:pos="1845"/>
+        </w:tabs>
+        <w:jc w:val="center"/>
         <w:rPr>
           <w:rFonts w:ascii="Calibri" w:hAnsi="Calibri" w:cs="Calibri"/>
           <w:color w:val="000000" w:themeColor="text1"/>
           <w:sz w:val="24"/>
         </w:rPr>
-        <w:t>5</w:t>
-      </w:r>
+      </w:pPr>
+      <w:proofErr w:type="gramStart"/>
       <w:r>
         <w:rPr>
           <w:rFonts w:ascii="Calibri" w:hAnsi="Calibri" w:cs="Calibri"/>
           <w:color w:val="000000" w:themeColor="text1"/>
           <w:sz w:val="24"/>
         </w:rPr>
-        <w:t xml:space="preserve"> – окно </w:t>
-      </w:r>
-      <w:commentRangeStart w:id="11"/>
+        <w:lastRenderedPageBreak/>
+        <w:t>Для изучения теоретического материала,</w:t>
+      </w:r>
+      <w:proofErr w:type="gramEnd"/>
       <w:r>
         <w:rPr>
           <w:rFonts w:ascii="Calibri" w:hAnsi="Calibri" w:cs="Calibri"/>
           <w:color w:val="000000" w:themeColor="text1"/>
           <w:sz w:val="24"/>
         </w:rPr>
-        <w:t>настроек</w:t>
-      </w:r>
-      <w:commentRangeEnd w:id="11"/>
-      <w:r>
-        <w:rPr>
-          <w:rStyle w:val="aff6"/>
-        </w:rPr>
-        <w:commentReference w:id="11"/>
-      </w:r>
+        <w:t xml:space="preserve"> </w:t>
+      </w:r>
+      <w:r>
+        <w:rPr>
+          <w:rFonts w:ascii="Calibri" w:hAnsi="Calibri" w:cs="Calibri"/>
+          <w:color w:val="000000" w:themeColor="text1"/>
+          <w:sz w:val="24"/>
+        </w:rPr>
+        <w:t>пользователь</w:t>
+      </w:r>
+      <w:r>
+        <w:rPr>
+          <w:rFonts w:ascii="Calibri" w:hAnsi="Calibri" w:cs="Calibri"/>
+          <w:color w:val="000000" w:themeColor="text1"/>
+          <w:sz w:val="24"/>
+        </w:rPr>
+        <w:t xml:space="preserve"> может использовать удобную книгу. Прототип окна книги предоставлен на рисунке 2.6</w:t>
+      </w:r>
+    </w:p>
+    <w:p>
+      <w:pPr>
+        <w:tabs>
+          <w:tab w:val="left" w:pos="1845"/>
+        </w:tabs>
+        <w:ind w:firstLine="0"/>
+        <w:rPr>
+          <w:rFonts w:ascii="Calibri" w:hAnsi="Calibri" w:cs="Calibri"/>
+          <w:color w:val="000000" w:themeColor="text1"/>
+          <w:sz w:val="24"/>
+        </w:rPr>
+      </w:pPr>
+      <w:r>
+        <w:rPr>
+          <w:rFonts w:ascii="Calibri" w:hAnsi="Calibri" w:cs="Calibri"/>
+          <w:color w:val="000000" w:themeColor="text1"/>
+          <w:sz w:val="24"/>
+        </w:rPr>
+        <w:drawing>
+          <wp:inline distT="0" distB="0" distL="0" distR="0" wp14:anchorId="6C2F5409" wp14:editId="3C99B532">
+            <wp:extent cx="5939790" cy="3355975"/>
+            <wp:effectExtent l="0" t="0" r="3810" b="0"/>
+            <wp:docPr id="806000687" name="Рисунок 1"/>
+            <wp:cNvGraphicFramePr>
+              <a:graphicFrameLocks xmlns:a="http://schemas.openxmlformats.org/drawingml/2006/main" noChangeAspect="1"/>
+            </wp:cNvGraphicFramePr>
+            <a:graphic xmlns:a="http://schemas.openxmlformats.org/drawingml/2006/main">
+              <a:graphicData uri="http://schemas.openxmlformats.org/drawingml/2006/picture">
+                <pic:pic xmlns:pic="http://schemas.openxmlformats.org/drawingml/2006/picture">
+                  <pic:nvPicPr>
+                    <pic:cNvPr id="806000687" name=""/>
+                    <pic:cNvPicPr/>
+                  </pic:nvPicPr>
+                  <pic:blipFill>
+                    <a:blip r:embed="rId18"/>
+                    <a:stretch>
+                      <a:fillRect/>
+                    </a:stretch>
+                  </pic:blipFill>
+                  <pic:spPr>
+                    <a:xfrm>
+                      <a:off x="0" y="0"/>
+                      <a:ext cx="5939790" cy="3355975"/>
+                    </a:xfrm>
+                    <a:prstGeom prst="rect">
+                      <a:avLst/>
+                    </a:prstGeom>
+                  </pic:spPr>
+                </pic:pic>
+              </a:graphicData>
+            </a:graphic>
+          </wp:inline>
+        </w:drawing>
+      </w:r>
+    </w:p>
+    <w:p>
+      <w:pPr>
+        <w:tabs>
+          <w:tab w:val="left" w:pos="1845"/>
+        </w:tabs>
+        <w:jc w:val="center"/>
+        <w:rPr>
+          <w:rFonts w:ascii="Calibri" w:hAnsi="Calibri" w:cs="Calibri"/>
+          <w:color w:val="000000" w:themeColor="text1"/>
+          <w:sz w:val="24"/>
+        </w:rPr>
+      </w:pPr>
+      <w:r>
+        <w:rPr>
+          <w:rFonts w:ascii="Calibri" w:hAnsi="Calibri" w:cs="Calibri"/>
+          <w:color w:val="000000" w:themeColor="text1"/>
+          <w:sz w:val="24"/>
+        </w:rPr>
+        <w:t>Рисунок 2.</w:t>
+      </w:r>
+      <w:r>
+        <w:rPr>
+          <w:rFonts w:ascii="Calibri" w:hAnsi="Calibri" w:cs="Calibri"/>
+          <w:color w:val="000000" w:themeColor="text1"/>
+          <w:sz w:val="24"/>
+        </w:rPr>
+        <w:t>6</w:t>
+      </w:r>
+      <w:r>
+        <w:rPr>
+          <w:rFonts w:ascii="Calibri" w:hAnsi="Calibri" w:cs="Calibri"/>
+          <w:color w:val="000000" w:themeColor="text1"/>
+          <w:sz w:val="24"/>
+        </w:rPr>
+        <w:t xml:space="preserve"> – окно </w:t>
+      </w:r>
+      <w:r>
+        <w:rPr>
+          <w:rFonts w:ascii="Calibri" w:hAnsi="Calibri" w:cs="Calibri"/>
+          <w:color w:val="000000" w:themeColor="text1"/>
+          <w:sz w:val="24"/>
+        </w:rPr>
+        <w:t>книги</w:t>
+      </w:r>
+    </w:p>
+    <w:p>
+      <w:pPr>
+        <w:tabs>
+          <w:tab w:val="left" w:pos="1845"/>
+        </w:tabs>
+        <w:rPr>
+          <w:rFonts w:ascii="Calibri" w:hAnsi="Calibri" w:cs="Calibri"/>
+          <w:color w:val="000000" w:themeColor="text1"/>
+          <w:sz w:val="24"/>
+        </w:rPr>
+      </w:pPr>
+      <w:proofErr w:type="gramStart"/>
+      <w:r>
+        <w:rPr>
+          <w:rFonts w:ascii="Calibri" w:hAnsi="Calibri" w:cs="Calibri"/>
+          <w:color w:val="000000" w:themeColor="text1"/>
+          <w:sz w:val="24"/>
+        </w:rPr>
+        <w:t>Для решения задач,</w:t>
+      </w:r>
+      <w:proofErr w:type="gramEnd"/>
+      <w:r>
+        <w:rPr>
+          <w:rFonts w:ascii="Calibri" w:hAnsi="Calibri" w:cs="Calibri"/>
+          <w:color w:val="000000" w:themeColor="text1"/>
+          <w:sz w:val="24"/>
+        </w:rPr>
+        <w:t xml:space="preserve"> пользователь может выбрать любую из доступных. Прототип окна задач предоставлен на рисунке 2.7</w:t>
+      </w:r>
+    </w:p>
+    <w:p>
+      <w:pPr>
+        <w:tabs>
+          <w:tab w:val="left" w:pos="1845"/>
+        </w:tabs>
+        <w:ind w:firstLine="0"/>
+        <w:rPr>
+          <w:rFonts w:ascii="Calibri" w:hAnsi="Calibri" w:cs="Calibri"/>
+          <w:color w:val="000000" w:themeColor="text1"/>
+          <w:sz w:val="24"/>
+        </w:rPr>
+      </w:pPr>
+      <w:r>
+        <w:rPr>
+          <w:rFonts w:ascii="Calibri" w:hAnsi="Calibri" w:cs="Calibri"/>
+          <w:color w:val="000000" w:themeColor="text1"/>
+          <w:sz w:val="24"/>
+        </w:rPr>
+        <w:drawing>
+          <wp:inline distT="0" distB="0" distL="0" distR="0" wp14:anchorId="21DD419F" wp14:editId="6D8EBE23">
+            <wp:extent cx="5939790" cy="3339465"/>
+            <wp:effectExtent l="0" t="0" r="3810" b="0"/>
+            <wp:docPr id="1635401295" name="Рисунок 1"/>
+            <wp:cNvGraphicFramePr>
+              <a:graphicFrameLocks xmlns:a="http://schemas.openxmlformats.org/drawingml/2006/main" noChangeAspect="1"/>
+            </wp:cNvGraphicFramePr>
+            <a:graphic xmlns:a="http://schemas.openxmlformats.org/drawingml/2006/main">
+              <a:graphicData uri="http://schemas.openxmlformats.org/drawingml/2006/picture">
+                <pic:pic xmlns:pic="http://schemas.openxmlformats.org/drawingml/2006/picture">
+                  <pic:nvPicPr>
+                    <pic:cNvPr id="1635401295" name=""/>
+                    <pic:cNvPicPr/>
+                  </pic:nvPicPr>
+                  <pic:blipFill>
+                    <a:blip r:embed="rId19"/>
+                    <a:stretch>
+                      <a:fillRect/>
+                    </a:stretch>
+                  </pic:blipFill>
+                  <pic:spPr>
+                    <a:xfrm>
+                      <a:off x="0" y="0"/>
+                      <a:ext cx="5939790" cy="3339465"/>
+                    </a:xfrm>
+                    <a:prstGeom prst="rect">
+                      <a:avLst/>
+                    </a:prstGeom>
+                  </pic:spPr>
+                </pic:pic>
+              </a:graphicData>
+            </a:graphic>
+          </wp:inline>
+        </w:drawing>
+      </w:r>
+    </w:p>
+    <w:p>
+      <w:pPr>
+        <w:tabs>
+          <w:tab w:val="left" w:pos="1845"/>
+        </w:tabs>
+        <w:jc w:val="center"/>
+        <w:rPr>
+          <w:rFonts w:ascii="Calibri" w:hAnsi="Calibri" w:cs="Calibri"/>
+          <w:color w:val="000000" w:themeColor="text1"/>
+          <w:sz w:val="24"/>
+        </w:rPr>
+      </w:pPr>
+      <w:r>
+        <w:rPr>
+          <w:rFonts w:ascii="Calibri" w:hAnsi="Calibri" w:cs="Calibri"/>
+          <w:color w:val="000000" w:themeColor="text1"/>
+          <w:sz w:val="24"/>
+        </w:rPr>
+        <w:t xml:space="preserve">Рисунок 2.6 – окно </w:t>
+      </w:r>
+      <w:r>
+        <w:rPr>
+          <w:rFonts w:ascii="Calibri" w:hAnsi="Calibri" w:cs="Calibri"/>
+          <w:color w:val="000000" w:themeColor="text1"/>
+          <w:sz w:val="24"/>
+        </w:rPr>
+        <w:t>задач</w:t>
+      </w:r>
+    </w:p>
+    <w:p>
+      <w:pPr>
+        <w:tabs>
+          <w:tab w:val="left" w:pos="1845"/>
+        </w:tabs>
+        <w:jc w:val="left"/>
+        <w:rPr>
+          <w:rFonts w:ascii="Calibri" w:hAnsi="Calibri" w:cs="Calibri"/>
+          <w:color w:val="000000" w:themeColor="text1"/>
+          <w:sz w:val="24"/>
+        </w:rPr>
+      </w:pPr>
+      <w:r>
+        <w:rPr>
+          <w:rFonts w:ascii="Calibri" w:hAnsi="Calibri" w:cs="Calibri"/>
+          <w:color w:val="000000" w:themeColor="text1"/>
+          <w:sz w:val="24"/>
+        </w:rPr>
+        <w:t>При выборе какой-либо задачи открывается окно задачи с соответствующим текстом и функцией для решения. Прототип окна решения задачи предоставлен на рисунке 2.8</w:t>
+      </w:r>
+    </w:p>
+    <w:p>
+      <w:pPr>
+        <w:tabs>
+          <w:tab w:val="left" w:pos="1845"/>
+        </w:tabs>
+        <w:ind w:firstLine="0"/>
+        <w:rPr>
+          <w:rFonts w:ascii="Calibri" w:hAnsi="Calibri" w:cs="Calibri"/>
+          <w:color w:val="000000" w:themeColor="text1"/>
+          <w:sz w:val="24"/>
+        </w:rPr>
+      </w:pPr>
+      <w:r>
+        <w:rPr>
+          <w:rFonts w:ascii="Calibri" w:hAnsi="Calibri" w:cs="Calibri"/>
+          <w:color w:val="000000" w:themeColor="text1"/>
+          <w:sz w:val="24"/>
+        </w:rPr>
+        <w:lastRenderedPageBreak/>
+        <w:drawing>
+          <wp:inline distT="0" distB="0" distL="0" distR="0" wp14:anchorId="1B52D901" wp14:editId="47E8DB7C">
+            <wp:extent cx="5939790" cy="3331845"/>
+            <wp:effectExtent l="0" t="0" r="3810" b="1905"/>
+            <wp:docPr id="613354389" name="Рисунок 1" descr="Изображение выглядит как текст, снимок экрана, программное обеспечение, Мультимедийное программное обеспечение&#10;&#10;Автоматически созданное описание"/>
+            <wp:cNvGraphicFramePr>
+              <a:graphicFrameLocks xmlns:a="http://schemas.openxmlformats.org/drawingml/2006/main" noChangeAspect="1"/>
+            </wp:cNvGraphicFramePr>
+            <a:graphic xmlns:a="http://schemas.openxmlformats.org/drawingml/2006/main">
+              <a:graphicData uri="http://schemas.openxmlformats.org/drawingml/2006/picture">
+                <pic:pic xmlns:pic="http://schemas.openxmlformats.org/drawingml/2006/picture">
+                  <pic:nvPicPr>
+                    <pic:cNvPr id="613354389" name="Рисунок 1" descr="Изображение выглядит как текст, снимок экрана, программное обеспечение, Мультимедийное программное обеспечение&#10;&#10;Автоматически созданное описание"/>
+                    <pic:cNvPicPr/>
+                  </pic:nvPicPr>
+                  <pic:blipFill>
+                    <a:blip r:embed="rId20"/>
+                    <a:stretch>
+                      <a:fillRect/>
+                    </a:stretch>
+                  </pic:blipFill>
+                  <pic:spPr>
+                    <a:xfrm>
+                      <a:off x="0" y="0"/>
+                      <a:ext cx="5939790" cy="3331845"/>
+                    </a:xfrm>
+                    <a:prstGeom prst="rect">
+                      <a:avLst/>
+                    </a:prstGeom>
+                  </pic:spPr>
+                </pic:pic>
+              </a:graphicData>
+            </a:graphic>
+          </wp:inline>
+        </w:drawing>
+      </w:r>
+    </w:p>
+    <w:p>
+      <w:pPr>
+        <w:tabs>
+          <w:tab w:val="left" w:pos="1845"/>
+        </w:tabs>
+        <w:jc w:val="center"/>
+        <w:rPr>
+          <w:rFonts w:ascii="Calibri" w:hAnsi="Calibri" w:cs="Calibri"/>
+          <w:color w:val="000000" w:themeColor="text1"/>
+          <w:sz w:val="24"/>
+        </w:rPr>
+      </w:pPr>
+      <w:r>
+        <w:rPr>
+          <w:rFonts w:ascii="Calibri" w:hAnsi="Calibri" w:cs="Calibri"/>
+          <w:color w:val="000000" w:themeColor="text1"/>
+          <w:sz w:val="24"/>
+        </w:rPr>
+        <w:t>Рисунок 2.</w:t>
+      </w:r>
+      <w:r>
+        <w:rPr>
+          <w:rFonts w:ascii="Calibri" w:hAnsi="Calibri" w:cs="Calibri"/>
+          <w:color w:val="000000" w:themeColor="text1"/>
+          <w:sz w:val="24"/>
+        </w:rPr>
+        <w:t>8</w:t>
+      </w:r>
+      <w:r>
+        <w:rPr>
+          <w:rFonts w:ascii="Calibri" w:hAnsi="Calibri" w:cs="Calibri"/>
+          <w:color w:val="000000" w:themeColor="text1"/>
+          <w:sz w:val="24"/>
+        </w:rPr>
+        <w:t xml:space="preserve"> – окно </w:t>
+      </w:r>
+      <w:r>
+        <w:rPr>
+          <w:rFonts w:ascii="Calibri" w:hAnsi="Calibri" w:cs="Calibri"/>
+          <w:color w:val="000000" w:themeColor="text1"/>
+          <w:sz w:val="24"/>
+        </w:rPr>
+        <w:t>решения задачи</w:t>
+      </w:r>
+    </w:p>
+    <w:p>
+      <w:pPr>
+        <w:tabs>
+          <w:tab w:val="left" w:pos="1845"/>
+        </w:tabs>
+        <w:jc w:val="left"/>
+        <w:rPr>
+          <w:rFonts w:ascii="Calibri" w:hAnsi="Calibri" w:cs="Calibri"/>
+          <w:color w:val="000000" w:themeColor="text1"/>
+          <w:sz w:val="24"/>
+        </w:rPr>
+      </w:pPr>
+    </w:p>
+    <w:p>
+      <w:pPr>
+        <w:tabs>
+          <w:tab w:val="left" w:pos="1845"/>
+        </w:tabs>
+        <w:rPr>
+          <w:rFonts w:ascii="Calibri" w:hAnsi="Calibri" w:cs="Calibri"/>
+          <w:color w:val="000000" w:themeColor="text1"/>
+          <w:sz w:val="24"/>
+        </w:rPr>
+      </w:pPr>
+      <w:r>
+        <w:rPr>
+          <w:rFonts w:ascii="Calibri" w:hAnsi="Calibri" w:cs="Calibri"/>
+          <w:color w:val="000000" w:themeColor="text1"/>
+          <w:sz w:val="24"/>
+        </w:rPr>
+        <w:t>Для просмотра и редактирования личной информации можно использовать окно профиля. Прототипы предоставлены на рисунках 2.9 и 2.10</w:t>
+      </w:r>
+    </w:p>
+    <w:p>
+      <w:pPr>
+        <w:tabs>
+          <w:tab w:val="left" w:pos="1845"/>
+        </w:tabs>
+        <w:ind w:firstLine="0"/>
+        <w:jc w:val="center"/>
+        <w:rPr>
+          <w:rFonts w:ascii="Calibri" w:hAnsi="Calibri" w:cs="Calibri"/>
+          <w:color w:val="000000" w:themeColor="text1"/>
+          <w:sz w:val="24"/>
+        </w:rPr>
+      </w:pPr>
+      <w:r>
+        <w:rPr>
+          <w:rFonts w:ascii="Calibri" w:hAnsi="Calibri" w:cs="Calibri"/>
+          <w:color w:val="000000" w:themeColor="text1"/>
+          <w:sz w:val="24"/>
+        </w:rPr>
+        <w:drawing>
+          <wp:inline distT="0" distB="0" distL="0" distR="0" wp14:anchorId="576C0649" wp14:editId="5119F227">
+            <wp:extent cx="5939790" cy="3343910"/>
+            <wp:effectExtent l="0" t="0" r="3810" b="8890"/>
+            <wp:docPr id="2093210461" name="Рисунок 1" descr="Изображение выглядит как текст, снимок экрана, программное обеспечение, Мультимедийное программное обеспечение&#10;&#10;Автоматически созданное описание"/>
+            <wp:cNvGraphicFramePr>
+              <a:graphicFrameLocks xmlns:a="http://schemas.openxmlformats.org/drawingml/2006/main" noChangeAspect="1"/>
+            </wp:cNvGraphicFramePr>
+            <a:graphic xmlns:a="http://schemas.openxmlformats.org/drawingml/2006/main">
+              <a:graphicData uri="http://schemas.openxmlformats.org/drawingml/2006/picture">
+                <pic:pic xmlns:pic="http://schemas.openxmlformats.org/drawingml/2006/picture">
+                  <pic:nvPicPr>
+                    <pic:cNvPr id="2093210461" name="Рисунок 1" descr="Изображение выглядит как текст, снимок экрана, программное обеспечение, Мультимедийное программное обеспечение&#10;&#10;Автоматически созданное описание"/>
+                    <pic:cNvPicPr/>
+                  </pic:nvPicPr>
+                  <pic:blipFill>
+                    <a:blip r:embed="rId21"/>
+                    <a:stretch>
+                      <a:fillRect/>
+                    </a:stretch>
+                  </pic:blipFill>
+                  <pic:spPr>
+                    <a:xfrm>
+                      <a:off x="0" y="0"/>
+                      <a:ext cx="5939790" cy="3343910"/>
+                    </a:xfrm>
+                    <a:prstGeom prst="rect">
+                      <a:avLst/>
+                    </a:prstGeom>
+                  </pic:spPr>
+                </pic:pic>
+              </a:graphicData>
+            </a:graphic>
+          </wp:inline>
+        </w:drawing>
+      </w:r>
+      <w:r>
+        <w:rPr>
+          <w:rFonts w:ascii="Calibri" w:hAnsi="Calibri" w:cs="Calibri"/>
+          <w:color w:val="000000" w:themeColor="text1"/>
+          <w:sz w:val="24"/>
+        </w:rPr>
+        <w:t>Рисунок 2.</w:t>
+      </w:r>
+      <w:r>
+        <w:rPr>
+          <w:rFonts w:ascii="Calibri" w:hAnsi="Calibri" w:cs="Calibri"/>
+          <w:color w:val="000000" w:themeColor="text1"/>
+          <w:sz w:val="24"/>
+        </w:rPr>
+        <w:t>9</w:t>
+      </w:r>
+      <w:r>
+        <w:rPr>
+          <w:rFonts w:ascii="Calibri" w:hAnsi="Calibri" w:cs="Calibri"/>
+          <w:color w:val="000000" w:themeColor="text1"/>
+          <w:sz w:val="24"/>
+        </w:rPr>
+        <w:t xml:space="preserve"> – окно </w:t>
+      </w:r>
+      <w:r>
+        <w:rPr>
+          <w:rFonts w:ascii="Calibri" w:hAnsi="Calibri" w:cs="Calibri"/>
+          <w:color w:val="000000" w:themeColor="text1"/>
+          <w:sz w:val="24"/>
+        </w:rPr>
+        <w:t>просмотра профиля</w:t>
+      </w:r>
+    </w:p>
+    <w:p>
+      <w:pPr>
+        <w:tabs>
+          <w:tab w:val="left" w:pos="1845"/>
+        </w:tabs>
+        <w:ind w:firstLine="0"/>
+        <w:jc w:val="center"/>
+        <w:rPr>
+          <w:rFonts w:ascii="Calibri" w:hAnsi="Calibri" w:cs="Calibri"/>
+          <w:color w:val="000000" w:themeColor="text1"/>
+          <w:sz w:val="24"/>
+        </w:rPr>
+      </w:pPr>
+      <w:r>
+        <w:rPr>
+          <w:rFonts w:ascii="Calibri" w:hAnsi="Calibri" w:cs="Calibri"/>
+          <w:color w:val="000000" w:themeColor="text1"/>
+          <w:sz w:val="24"/>
+        </w:rPr>
+        <w:lastRenderedPageBreak/>
+        <w:drawing>
+          <wp:inline distT="0" distB="0" distL="0" distR="0" wp14:anchorId="7DBB9087" wp14:editId="3421C356">
+            <wp:extent cx="5939790" cy="3338830"/>
+            <wp:effectExtent l="0" t="0" r="3810" b="0"/>
+            <wp:docPr id="1506820882" name="Рисунок 1"/>
+            <wp:cNvGraphicFramePr>
+              <a:graphicFrameLocks xmlns:a="http://schemas.openxmlformats.org/drawingml/2006/main" noChangeAspect="1"/>
+            </wp:cNvGraphicFramePr>
+            <a:graphic xmlns:a="http://schemas.openxmlformats.org/drawingml/2006/main">
+              <a:graphicData uri="http://schemas.openxmlformats.org/drawingml/2006/picture">
+                <pic:pic xmlns:pic="http://schemas.openxmlformats.org/drawingml/2006/picture">
+                  <pic:nvPicPr>
+                    <pic:cNvPr id="1506820882" name=""/>
+                    <pic:cNvPicPr/>
+                  </pic:nvPicPr>
+                  <pic:blipFill>
+                    <a:blip r:embed="rId22"/>
+                    <a:stretch>
+                      <a:fillRect/>
+                    </a:stretch>
+                  </pic:blipFill>
+                  <pic:spPr>
+                    <a:xfrm>
+                      <a:off x="0" y="0"/>
+                      <a:ext cx="5939790" cy="3338830"/>
+                    </a:xfrm>
+                    <a:prstGeom prst="rect">
+                      <a:avLst/>
+                    </a:prstGeom>
+                  </pic:spPr>
+                </pic:pic>
+              </a:graphicData>
+            </a:graphic>
+          </wp:inline>
+        </w:drawing>
+      </w:r>
+      <w:r>
+        <w:rPr>
+          <w:rFonts w:ascii="Calibri" w:hAnsi="Calibri" w:cs="Calibri"/>
+          <w:color w:val="000000" w:themeColor="text1"/>
+          <w:sz w:val="24"/>
+        </w:rPr>
+        <w:t xml:space="preserve">Рисунок 2.9 – окно </w:t>
+      </w:r>
+      <w:r>
+        <w:rPr>
+          <w:rFonts w:ascii="Calibri" w:hAnsi="Calibri" w:cs="Calibri"/>
+          <w:color w:val="000000" w:themeColor="text1"/>
+          <w:sz w:val="24"/>
+        </w:rPr>
+        <w:t>редактирования</w:t>
+      </w:r>
+      <w:r>
+        <w:rPr>
+          <w:rFonts w:ascii="Calibri" w:hAnsi="Calibri" w:cs="Calibri"/>
+          <w:color w:val="000000" w:themeColor="text1"/>
+          <w:sz w:val="24"/>
+        </w:rPr>
+        <w:t xml:space="preserve"> профиля</w:t>
+      </w:r>
+    </w:p>
+    <w:p>
+      <w:pPr>
+        <w:tabs>
+          <w:tab w:val="left" w:pos="1845"/>
+        </w:tabs>
+        <w:jc w:val="center"/>
+        <w:rPr>
+          <w:rFonts w:ascii="Calibri" w:hAnsi="Calibri" w:cs="Calibri"/>
+          <w:color w:val="000000" w:themeColor="text1"/>
+          <w:sz w:val="24"/>
+        </w:rPr>
+      </w:pPr>
+    </w:p>
+    <w:p>
+      <w:pPr>
+        <w:tabs>
+          <w:tab w:val="left" w:pos="1845"/>
+        </w:tabs>
+        <w:jc w:val="center"/>
+        <w:rPr>
+          <w:rFonts w:ascii="Calibri" w:hAnsi="Calibri" w:cs="Calibri"/>
+          <w:color w:val="000000" w:themeColor="text1"/>
+          <w:sz w:val="24"/>
+        </w:rPr>
+      </w:pPr>
     </w:p>
     <w:p>
       <w:pPr>
@@ -1340,31 +1942,30 @@
         <w:spacing w:after="280"/>
         <w:contextualSpacing w:val="0"/>
       </w:pPr>
-      <w:bookmarkStart w:id="12" w:name="_Toc168924688"/>
       <w:r>
         <w:lastRenderedPageBreak/>
         <w:t>Описание реализации программного средства</w:t>
       </w:r>
-      <w:bookmarkEnd w:id="12"/>
+      <w:bookmarkEnd w:id="10"/>
     </w:p>
     <w:p>
       <w:pPr>
         <w:pStyle w:val="2"/>
         <w:spacing w:after="560"/>
       </w:pPr>
-      <w:bookmarkStart w:id="13" w:name="_Toc168924689"/>
+      <w:bookmarkStart w:id="11" w:name="_Toc168924689"/>
       <w:r>
         <w:t>Инструменты разработки и применяемые технологии</w:t>
       </w:r>
-      <w:bookmarkEnd w:id="13"/>
-    </w:p>
-    <w:p>
-      <w:pPr>
-        <w:rPr>
-          <w:szCs w:val="28"/>
-        </w:rPr>
-      </w:pPr>
-      <w:commentRangeStart w:id="14"/>
+      <w:bookmarkEnd w:id="11"/>
+    </w:p>
+    <w:p>
+      <w:pPr>
+        <w:rPr>
+          <w:szCs w:val="28"/>
+        </w:rPr>
+      </w:pPr>
+      <w:commentRangeStart w:id="12"/>
       <w:r>
         <w:rPr>
           <w:szCs w:val="28"/>
@@ -1466,12 +2067,12 @@
         </w:rPr>
         <w:t xml:space="preserve"> обеспечит удобный способ создания графического интерфейса для пользователя, а C++ позволит обеспечить высокую производительность и эффективное управление ресурсами.</w:t>
       </w:r>
-      <w:commentRangeEnd w:id="14"/>
+      <w:commentRangeEnd w:id="12"/>
       <w:r>
         <w:rPr>
           <w:rStyle w:val="aff6"/>
         </w:rPr>
-        <w:commentReference w:id="14"/>
+        <w:commentReference w:id="12"/>
       </w:r>
     </w:p>
     <w:p>
@@ -1483,14 +2084,14 @@
         </w:numPr>
         <w:ind w:firstLine="709"/>
       </w:pPr>
-      <w:bookmarkStart w:id="15" w:name="_Toc168924691"/>
+      <w:bookmarkStart w:id="13" w:name="_Toc168924691"/>
       <w:r>
         <w:t xml:space="preserve">3.2 </w:t>
       </w:r>
       <w:r>
         <w:t>Функции: логическая и физическая организация</w:t>
       </w:r>
-      <w:bookmarkEnd w:id="15"/>
+      <w:bookmarkEnd w:id="13"/>
       <w:r>
         <w:t xml:space="preserve"> </w:t>
       </w:r>
@@ -1748,7 +2349,7 @@
           <w:color w:val="000000"/>
           <w:sz w:val="19"/>
           <w:szCs w:val="19"/>
-          <w:lang w:val="en-US" w:eastAsia="en-US"/>
+          <w:lang w:eastAsia="en-US"/>
         </w:rPr>
       </w:pPr>
       <w:r>
@@ -1777,9 +2378,51 @@
           <w:color w:val="000000"/>
           <w:sz w:val="19"/>
           <w:szCs w:val="19"/>
-          <w:lang w:val="en-US" w:eastAsia="en-US"/>
-        </w:rPr>
-        <w:t xml:space="preserve"> (textBoxLogin1-&gt;Text </w:t>
+          <w:lang w:eastAsia="en-US"/>
+        </w:rPr>
+        <w:t xml:space="preserve"> (</w:t>
+      </w:r>
+      <w:proofErr w:type="spellStart"/>
+      <w:r>
+        <w:rPr>
+          <w:rFonts w:ascii="Cascadia Mono" w:eastAsiaTheme="minorHAnsi" w:hAnsi="Cascadia Mono" w:cs="Cascadia Mono"/>
+          <w:color w:val="000000"/>
+          <w:sz w:val="19"/>
+          <w:szCs w:val="19"/>
+          <w:lang w:val="en-US" w:eastAsia="en-US"/>
+        </w:rPr>
+        <w:t>textBoxLogin</w:t>
+      </w:r>
+      <w:proofErr w:type="spellEnd"/>
+      <w:r>
+        <w:rPr>
+          <w:rFonts w:ascii="Cascadia Mono" w:eastAsiaTheme="minorHAnsi" w:hAnsi="Cascadia Mono" w:cs="Cascadia Mono"/>
+          <w:color w:val="000000"/>
+          <w:sz w:val="19"/>
+          <w:szCs w:val="19"/>
+          <w:lang w:eastAsia="en-US"/>
+        </w:rPr>
+        <w:t>1-&gt;</w:t>
+      </w:r>
+      <w:r>
+        <w:rPr>
+          <w:rFonts w:ascii="Cascadia Mono" w:eastAsiaTheme="minorHAnsi" w:hAnsi="Cascadia Mono" w:cs="Cascadia Mono"/>
+          <w:color w:val="000000"/>
+          <w:sz w:val="19"/>
+          <w:szCs w:val="19"/>
+          <w:lang w:val="en-US" w:eastAsia="en-US"/>
+        </w:rPr>
+        <w:t>Text</w:t>
+      </w:r>
+      <w:r>
+        <w:rPr>
+          <w:rFonts w:ascii="Cascadia Mono" w:eastAsiaTheme="minorHAnsi" w:hAnsi="Cascadia Mono" w:cs="Cascadia Mono"/>
+          <w:color w:val="000000"/>
+          <w:sz w:val="19"/>
+          <w:szCs w:val="19"/>
+          <w:lang w:eastAsia="en-US"/>
+        </w:rPr>
+        <w:t xml:space="preserve"> </w:t>
       </w:r>
       <w:r>
         <w:rPr>
@@ -1787,7 +2430,7 @@
           <w:color w:val="008080"/>
           <w:sz w:val="19"/>
           <w:szCs w:val="19"/>
-          <w:lang w:val="en-US" w:eastAsia="en-US"/>
+          <w:lang w:eastAsia="en-US"/>
         </w:rPr>
         <w:t>==</w:t>
       </w:r>
@@ -1797,7 +2440,7 @@
           <w:color w:val="000000"/>
           <w:sz w:val="19"/>
           <w:szCs w:val="19"/>
-          <w:lang w:val="en-US" w:eastAsia="en-US"/>
+          <w:lang w:eastAsia="en-US"/>
         </w:rPr>
         <w:t xml:space="preserve"> </w:t>
       </w:r>
@@ -1807,7 +2450,7 @@
           <w:color w:val="A31515"/>
           <w:sz w:val="19"/>
           <w:szCs w:val="19"/>
-          <w:lang w:val="en-US" w:eastAsia="en-US"/>
+          <w:lang w:eastAsia="en-US"/>
         </w:rPr>
         <w:t>""</w:t>
       </w:r>
@@ -1817,7 +2460,7 @@
           <w:color w:val="000000"/>
           <w:sz w:val="19"/>
           <w:szCs w:val="19"/>
-          <w:lang w:val="en-US" w:eastAsia="en-US"/>
+          <w:lang w:eastAsia="en-US"/>
         </w:rPr>
         <w:t>) {</w:t>
       </w:r>
@@ -1843,7 +2486,7 @@
           <w:color w:val="000000"/>
           <w:sz w:val="19"/>
           <w:szCs w:val="19"/>
-          <w:lang w:val="en-US" w:eastAsia="en-US"/>
+          <w:lang w:eastAsia="en-US"/>
         </w:rPr>
         <w:tab/>
       </w:r>
@@ -1853,7 +2496,7 @@
           <w:color w:val="000000"/>
           <w:sz w:val="19"/>
           <w:szCs w:val="19"/>
-          <w:lang w:val="en-US" w:eastAsia="en-US"/>
+          <w:lang w:eastAsia="en-US"/>
         </w:rPr>
         <w:tab/>
       </w:r>
@@ -13459,11 +14102,11 @@
         <w:pStyle w:val="2"/>
         <w:spacing w:before="560" w:after="560"/>
       </w:pPr>
-      <w:bookmarkStart w:id="16" w:name="_Toc168924692"/>
+      <w:bookmarkStart w:id="14" w:name="_Toc168924692"/>
       <w:r>
         <w:t>Входные и выходные данные</w:t>
       </w:r>
-      <w:bookmarkEnd w:id="16"/>
+      <w:bookmarkEnd w:id="14"/>
       <w:r>
         <w:t xml:space="preserve"> </w:t>
       </w:r>
@@ -13475,14 +14118,14 @@
           <w:szCs w:val="28"/>
         </w:rPr>
       </w:pPr>
-      <w:commentRangeStart w:id="17"/>
+      <w:commentRangeStart w:id="15"/>
       <w:r>
         <w:rPr>
           <w:szCs w:val="28"/>
         </w:rPr>
         <w:t xml:space="preserve">Входные </w:t>
       </w:r>
-      <w:bookmarkStart w:id="18" w:name="_Toc168924693"/>
+      <w:bookmarkStart w:id="16" w:name="_Toc168924693"/>
       <w:r>
         <w:rPr>
           <w:szCs w:val="28"/>
@@ -13682,12 +14325,12 @@
         </w:rPr>
         <w:t>Файл решения: Отчёт, содержащий решение задачи и пояснение.</w:t>
       </w:r>
-      <w:commentRangeEnd w:id="17"/>
+      <w:commentRangeEnd w:id="15"/>
       <w:r>
         <w:rPr>
           <w:rStyle w:val="aff6"/>
         </w:rPr>
-        <w:commentReference w:id="17"/>
+        <w:commentReference w:id="15"/>
       </w:r>
     </w:p>
     <w:p>
@@ -13729,7 +14372,7 @@
           <w:lang w:eastAsia="ru-RU"/>
         </w:rPr>
         <w:sectPr>
-          <w:footerReference w:type="default" r:id="rId18"/>
+          <w:footerReference w:type="default" r:id="rId23"/>
           <w:type w:val="continuous"/>
           <w:pgSz w:w="11906" w:h="16838"/>
           <w:pgMar w:top="567" w:right="851" w:bottom="567" w:left="1701" w:header="709" w:footer="709" w:gutter="0"/>
@@ -13754,17 +14397,17 @@
       <w:r>
         <w:t xml:space="preserve">Функциональное </w:t>
       </w:r>
-      <w:commentRangeStart w:id="19"/>
+      <w:commentRangeStart w:id="17"/>
       <w:r>
         <w:t>тестирование</w:t>
       </w:r>
-      <w:bookmarkEnd w:id="18"/>
-      <w:commentRangeEnd w:id="19"/>
+      <w:bookmarkEnd w:id="16"/>
+      <w:commentRangeEnd w:id="17"/>
       <w:r>
         <w:rPr>
           <w:rStyle w:val="aff6"/>
         </w:rPr>
-        <w:commentReference w:id="19"/>
+        <w:commentReference w:id="17"/>
       </w:r>
       <w:r>
         <w:t xml:space="preserve"> </w:t>
@@ -14251,8 +14894,8 @@
               </w:rPr>
               <w:t xml:space="preserve"> на </w:t>
             </w:r>
-            <w:commentRangeStart w:id="20"/>
-            <w:commentRangeStart w:id="21"/>
+            <w:commentRangeStart w:id="18"/>
+            <w:commentRangeStart w:id="19"/>
             <w:r>
               <w:rPr>
                 <w:rFonts w:cs="Times New Roman"/>
@@ -14298,23 +14941,23 @@
               </w:rPr>
               <w:t>.2</w:t>
             </w:r>
-            <w:commentRangeEnd w:id="20"/>
+            <w:commentRangeEnd w:id="18"/>
             <w:r>
               <w:rPr>
                 <w:rStyle w:val="aff6"/>
                 <w:rFonts w:eastAsia="Times New Roman" w:cs="Times New Roman"/>
                 <w:lang w:eastAsia="be-BY"/>
               </w:rPr>
-              <w:commentReference w:id="20"/>
+              <w:commentReference w:id="18"/>
             </w:r>
-            <w:commentRangeEnd w:id="21"/>
+            <w:commentRangeEnd w:id="19"/>
             <w:r>
               <w:rPr>
                 <w:rStyle w:val="aff6"/>
                 <w:rFonts w:eastAsia="Times New Roman" w:cs="Times New Roman"/>
                 <w:lang w:eastAsia="be-BY"/>
               </w:rPr>
-              <w:commentReference w:id="21"/>
+              <w:commentReference w:id="19"/>
             </w:r>
           </w:p>
         </w:tc>
@@ -15269,11 +15912,11 @@
         <w:pStyle w:val="2"/>
         <w:spacing w:before="560" w:after="560"/>
       </w:pPr>
-      <w:bookmarkStart w:id="22" w:name="_Toc168924694"/>
+      <w:bookmarkStart w:id="20" w:name="_Toc168924694"/>
       <w:r>
         <w:t>Описание справочной системы</w:t>
       </w:r>
-      <w:bookmarkEnd w:id="22"/>
+      <w:bookmarkEnd w:id="20"/>
       <w:r>
         <w:t xml:space="preserve"> </w:t>
       </w:r>
@@ -15415,12 +16058,12 @@
         <w:pStyle w:val="1"/>
         <w:spacing w:after="280"/>
       </w:pPr>
-      <w:bookmarkStart w:id="23" w:name="_Toc168924695"/>
+      <w:bookmarkStart w:id="21" w:name="_Toc168924695"/>
       <w:r>
         <w:lastRenderedPageBreak/>
         <w:t>Применение</w:t>
       </w:r>
-      <w:bookmarkEnd w:id="23"/>
+      <w:bookmarkEnd w:id="21"/>
       <w:r>
         <w:t xml:space="preserve"> </w:t>
       </w:r>
@@ -15430,11 +16073,11 @@
         <w:pStyle w:val="2"/>
         <w:spacing w:after="560"/>
       </w:pPr>
-      <w:bookmarkStart w:id="24" w:name="_Toc168924696"/>
+      <w:bookmarkStart w:id="22" w:name="_Toc168924696"/>
       <w:r>
         <w:t>Назначение программного средства</w:t>
       </w:r>
-      <w:bookmarkEnd w:id="24"/>
+      <w:bookmarkEnd w:id="22"/>
     </w:p>
     <w:p>
       <w:pPr>
@@ -15637,11 +16280,11 @@
         <w:pStyle w:val="2"/>
         <w:spacing w:before="560" w:after="560"/>
       </w:pPr>
-      <w:bookmarkStart w:id="25" w:name="_Toc168924697"/>
+      <w:bookmarkStart w:id="23" w:name="_Toc168924697"/>
       <w:r>
         <w:t>Условия применения</w:t>
       </w:r>
-      <w:bookmarkEnd w:id="25"/>
+      <w:bookmarkEnd w:id="23"/>
       <w:r>
         <w:t xml:space="preserve"> </w:t>
       </w:r>
@@ -15652,7 +16295,7 @@
           <w:szCs w:val="28"/>
         </w:rPr>
       </w:pPr>
-      <w:commentRangeStart w:id="26"/>
+      <w:commentRangeStart w:id="24"/>
       <w:r>
         <w:rPr>
           <w:szCs w:val="28"/>
@@ -15686,12 +16329,12 @@
         </w:rPr>
         <w:t>Процесс инсталляции программного средства включает установку операционной системы Windows, последующую установку Visual Studio с выбором необходимых компонентов, включая поддержку C++ и .NET Framework.</w:t>
       </w:r>
-      <w:commentRangeEnd w:id="26"/>
+      <w:commentRangeEnd w:id="24"/>
       <w:r>
         <w:rPr>
           <w:rStyle w:val="aff6"/>
         </w:rPr>
-        <w:commentReference w:id="26"/>
+        <w:commentReference w:id="24"/>
       </w:r>
     </w:p>
     <w:p>
@@ -15738,21 +16381,21 @@
         <w:spacing w:after="560"/>
         <w:ind w:left="709"/>
       </w:pPr>
-      <w:bookmarkStart w:id="27" w:name="_Toc168924698"/>
-      <w:commentRangeStart w:id="28"/>
+      <w:bookmarkStart w:id="25" w:name="_Toc168924698"/>
+      <w:commentRangeStart w:id="26"/>
       <w:r>
         <w:lastRenderedPageBreak/>
         <w:t>Заключение</w:t>
       </w:r>
-      <w:bookmarkEnd w:id="27"/>
-      <w:commentRangeEnd w:id="28"/>
+      <w:bookmarkEnd w:id="25"/>
+      <w:commentRangeEnd w:id="26"/>
       <w:r>
         <w:rPr>
           <w:rStyle w:val="aff6"/>
           <w:b w:val="0"/>
           <w:lang w:eastAsia="be-BY"/>
         </w:rPr>
-        <w:commentReference w:id="28"/>
+        <w:commentReference w:id="26"/>
       </w:r>
       <w:r>
         <w:t xml:space="preserve"> </w:t>
@@ -16022,21 +16665,23 @@
           <w:numId w:val="0"/>
         </w:numPr>
       </w:pPr>
-      <w:bookmarkStart w:id="29" w:name="_Toc357642671"/>
-      <w:bookmarkStart w:id="30" w:name="_Toc11328511"/>
-      <w:bookmarkStart w:id="31" w:name="_Toc11328793"/>
-      <w:bookmarkStart w:id="32" w:name="_Toc11329174"/>
-      <w:bookmarkStart w:id="33" w:name="_Toc11329720"/>
-      <w:bookmarkStart w:id="34" w:name="_Toc12217707"/>
-      <w:bookmarkStart w:id="35" w:name="_Toc12218149"/>
-      <w:bookmarkStart w:id="36" w:name="_Toc103610612"/>
-      <w:bookmarkStart w:id="37" w:name="_Toc137304298"/>
-      <w:bookmarkStart w:id="38" w:name="_Toc168918359"/>
-      <w:bookmarkStart w:id="39" w:name="_Toc168924699"/>
+      <w:bookmarkStart w:id="27" w:name="_Toc357642671"/>
+      <w:bookmarkStart w:id="28" w:name="_Toc11328511"/>
+      <w:bookmarkStart w:id="29" w:name="_Toc11328793"/>
+      <w:bookmarkStart w:id="30" w:name="_Toc11329174"/>
+      <w:bookmarkStart w:id="31" w:name="_Toc11329720"/>
+      <w:bookmarkStart w:id="32" w:name="_Toc12217707"/>
+      <w:bookmarkStart w:id="33" w:name="_Toc12218149"/>
+      <w:bookmarkStart w:id="34" w:name="_Toc103610612"/>
+      <w:bookmarkStart w:id="35" w:name="_Toc137304298"/>
+      <w:bookmarkStart w:id="36" w:name="_Toc168918359"/>
+      <w:bookmarkStart w:id="37" w:name="_Toc168924699"/>
       <w:r>
         <w:lastRenderedPageBreak/>
         <w:t>Список информационных источников</w:t>
       </w:r>
+      <w:bookmarkEnd w:id="27"/>
+      <w:bookmarkEnd w:id="28"/>
       <w:bookmarkEnd w:id="29"/>
       <w:bookmarkEnd w:id="30"/>
       <w:bookmarkEnd w:id="31"/>
@@ -16046,8 +16691,6 @@
       <w:bookmarkEnd w:id="35"/>
       <w:bookmarkEnd w:id="36"/>
       <w:bookmarkEnd w:id="37"/>
-      <w:bookmarkEnd w:id="38"/>
-      <w:bookmarkEnd w:id="39"/>
     </w:p>
     <w:p>
       <w:pPr>
@@ -16077,7 +16720,7 @@
       <w:r>
         <w:t xml:space="preserve">, 2024. – Режим доступа: </w:t>
       </w:r>
-      <w:hyperlink r:id="rId19" w:history="1">
+      <w:hyperlink r:id="rId24" w:history="1">
         <w:r>
           <w:rPr>
             <w:rStyle w:val="af3"/>
@@ -16180,7 +16823,7 @@
       <w:r>
         <w:t xml:space="preserve">, 2024. – Режим доступа: </w:t>
       </w:r>
-      <w:hyperlink r:id="rId20" w:history="1">
+      <w:hyperlink r:id="rId25" w:history="1">
         <w:r>
           <w:rPr>
             <w:rStyle w:val="af3"/>
@@ -16241,7 +16884,7 @@
       <w:r>
         <w:t xml:space="preserve">, 2020. – Режим доступа: </w:t>
       </w:r>
-      <w:hyperlink r:id="rId21" w:history="1">
+      <w:hyperlink r:id="rId26" w:history="1">
         <w:r>
           <w:rPr>
             <w:rStyle w:val="af3"/>
@@ -16306,7 +16949,7 @@
       <w:r>
         <w:t xml:space="preserve">, 2024. – Режим доступа: </w:t>
       </w:r>
-      <w:hyperlink r:id="rId22" w:history="1">
+      <w:hyperlink r:id="rId27" w:history="1">
         <w:r>
           <w:rPr>
             <w:rStyle w:val="af3"/>
@@ -16345,7 +16988,7 @@
         </w:rPr>
         <w:t xml:space="preserve"> </w:t>
       </w:r>
-      <w:hyperlink r:id="rId23" w:history="1">
+      <w:hyperlink r:id="rId28" w:history="1">
         <w:r>
           <w:rPr>
             <w:color w:val="333333"/>
@@ -16409,7 +17052,7 @@
       <w:r>
         <w:t xml:space="preserve">,2024. – Режим доступа: </w:t>
       </w:r>
-      <w:hyperlink r:id="rId24" w:anchor="WindowsVersion=Windows_10&amp;ID0EBBD=Windows_10" w:history="1">
+      <w:hyperlink r:id="rId29" w:anchor="WindowsVersion=Windows_10&amp;ID0EBBD=Windows_10" w:history="1">
         <w:r>
           <w:rPr>
             <w:rStyle w:val="af3"/>
@@ -16546,7 +17189,7 @@
       </w:r>
     </w:p>
   </w:comment>
-  <w:comment w:id="10" w:author="misha.simanovich@outlook.com" w:date="2024-06-15T14:22:00Z" w:initials="S">
+  <w:comment w:id="12" w:author="misha.simanovich@outlook.com" w:date="2024-06-15T14:23:00Z" w:initials="S">
     <w:p>
       <w:pPr>
         <w:pStyle w:val="af8"/>
@@ -16560,11 +17203,11 @@
         <w:annotationRef/>
       </w:r>
       <w:r>
-        <w:t>Ссылка на рисунок, потом идет сам рисунок, а только потом ссылка на другой рисунок</w:t>
+        <w:t>Переделать: сперва перечислить все инструменты, потом рассказать про каждый</w:t>
       </w:r>
     </w:p>
   </w:comment>
-  <w:comment w:id="11" w:author="misha.simanovich@outlook.com" w:date="2024-06-15T14:23:00Z" w:initials="S">
+  <w:comment w:id="15" w:author="misha.simanovich@outlook.com" w:date="2024-06-15T14:24:00Z" w:initials="S">
     <w:p>
       <w:pPr>
         <w:pStyle w:val="af8"/>
@@ -16578,11 +17221,11 @@
         <w:annotationRef/>
       </w:r>
       <w:r>
-        <w:t>Где описание назначения кнопок</w:t>
+        <w:t>Входные - то что пользователь вводит с клавиатуры, а вызходные - что сохраняется в файл</w:t>
       </w:r>
     </w:p>
   </w:comment>
-  <w:comment w:id="14" w:author="misha.simanovich@outlook.com" w:date="2024-06-15T14:23:00Z" w:initials="S">
+  <w:comment w:id="17" w:author="misha.simanovich@outlook.com" w:date="2024-06-15T14:25:00Z" w:initials="S">
     <w:p>
       <w:pPr>
         <w:pStyle w:val="af8"/>
@@ -16596,11 +17239,11 @@
         <w:annotationRef/>
       </w:r>
       <w:r>
-        <w:t>Переделать: сперва перечислить все инструменты, потом рассказать про каждый</w:t>
+        <w:t>Нет вводной части, ссылки на табицу и подписи таблицы</w:t>
       </w:r>
     </w:p>
   </w:comment>
-  <w:comment w:id="17" w:author="misha.simanovich@outlook.com" w:date="2024-06-15T14:24:00Z" w:initials="S">
+  <w:comment w:id="18" w:author="misha.simanovich@outlook.com" w:date="2024-06-15T14:25:00Z" w:initials="S">
     <w:p>
       <w:pPr>
         <w:pStyle w:val="af8"/>
@@ -16614,11 +17257,11 @@
         <w:annotationRef/>
       </w:r>
       <w:r>
-        <w:t>Входные - то что пользователь вводит с клавиатуры, а вызходные - что сохраняется в файл</w:t>
+        <w:t>А что будет в приложении Б?</w:t>
       </w:r>
     </w:p>
   </w:comment>
-  <w:comment w:id="19" w:author="misha.simanovich@outlook.com" w:date="2024-06-15T14:25:00Z" w:initials="S">
+  <w:comment w:id="19" w:author="misha.simanovich@outlook.com" w:date="2024-06-15T14:38:00Z" w:initials="S">
     <w:p>
       <w:pPr>
         <w:pStyle w:val="af8"/>
@@ -16632,11 +17275,11 @@
         <w:annotationRef/>
       </w:r>
       <w:r>
-        <w:t>Нет вводной части, ссылки на табицу и подписи таблицы</w:t>
+        <w:t>хз</w:t>
       </w:r>
     </w:p>
   </w:comment>
-  <w:comment w:id="20" w:author="misha.simanovich@outlook.com" w:date="2024-06-15T14:25:00Z" w:initials="S">
+  <w:comment w:id="24" w:author="misha.simanovich@outlook.com" w:date="2024-06-15T14:25:00Z" w:initials="S">
     <w:p>
       <w:pPr>
         <w:pStyle w:val="af8"/>
@@ -16650,47 +17293,11 @@
         <w:annotationRef/>
       </w:r>
       <w:r>
-        <w:t>А что будет в приложении Б?</w:t>
+        <w:t>переделать</w:t>
       </w:r>
     </w:p>
   </w:comment>
-  <w:comment w:id="21" w:author="misha.simanovich@outlook.com" w:date="2024-06-15T14:38:00Z" w:initials="S">
-    <w:p>
-      <w:pPr>
-        <w:pStyle w:val="af8"/>
-        <w:ind w:firstLine="0"/>
-        <w:jc w:val="left"/>
-      </w:pPr>
-      <w:r>
-        <w:rPr>
-          <w:rStyle w:val="aff6"/>
-        </w:rPr>
-        <w:annotationRef/>
-      </w:r>
-      <w:r>
-        <w:t>хз</w:t>
-      </w:r>
-    </w:p>
-  </w:comment>
-  <w:comment w:id="26" w:author="misha.simanovich@outlook.com" w:date="2024-06-15T14:25:00Z" w:initials="S">
-    <w:p>
-      <w:pPr>
-        <w:pStyle w:val="af8"/>
-        <w:ind w:firstLine="0"/>
-        <w:jc w:val="left"/>
-      </w:pPr>
-      <w:r>
-        <w:rPr>
-          <w:rStyle w:val="aff6"/>
-        </w:rPr>
-        <w:annotationRef/>
-      </w:r>
-      <w:r>
-        <w:t>переделать</w:t>
-      </w:r>
-    </w:p>
-  </w:comment>
-  <w:comment w:id="28" w:author="misha.simanovich@outlook.com" w:date="2024-06-15T14:26:00Z" w:initials="S">
+  <w:comment w:id="26" w:author="misha.simanovich@outlook.com" w:date="2024-06-15T14:26:00Z" w:initials="S">
     <w:p>
       <w:pPr>
         <w:pStyle w:val="af8"/>
@@ -16716,8 +17323,6 @@
   <w15:commentEx w15:paraId="010CFDDC" w15:done="0"/>
   <w15:commentEx w15:paraId="699BF44E" w15:done="0"/>
   <w15:commentEx w15:paraId="62AAEBE0" w15:done="0"/>
-  <w15:commentEx w15:paraId="38C7F49E" w15:done="0"/>
-  <w15:commentEx w15:paraId="4F93863B" w15:done="0"/>
   <w15:commentEx w15:paraId="54AA3F97" w15:done="0"/>
   <w15:commentEx w15:paraId="6010FFCF" w15:done="0"/>
   <w15:commentEx w15:paraId="7E9FE0F9" w15:done="0"/>
@@ -16733,8 +17338,6 @@
   <w16cex:commentExtensible w16cex:durableId="2B847069" w16cex:dateUtc="2024-06-15T11:20:00Z"/>
   <w16cex:commentExtensible w16cex:durableId="59FF8F3A" w16cex:dateUtc="2024-06-15T11:20:00Z"/>
   <w16cex:commentExtensible w16cex:durableId="17709A0B" w16cex:dateUtc="2024-06-15T11:21:00Z"/>
-  <w16cex:commentExtensible w16cex:durableId="45823C6C" w16cex:dateUtc="2024-06-15T11:22:00Z"/>
-  <w16cex:commentExtensible w16cex:durableId="14BDA89D" w16cex:dateUtc="2024-06-15T11:23:00Z"/>
   <w16cex:commentExtensible w16cex:durableId="1EBD4538" w16cex:dateUtc="2024-06-15T11:23:00Z"/>
   <w16cex:commentExtensible w16cex:durableId="2F1BFE7B" w16cex:dateUtc="2024-06-15T11:24:00Z"/>
   <w16cex:commentExtensible w16cex:durableId="1E4A02E6" w16cex:dateUtc="2024-06-15T11:25:00Z"/>
@@ -16750,8 +17353,6 @@
   <w16cid:commentId w16cid:paraId="010CFDDC" w16cid:durableId="2B847069"/>
   <w16cid:commentId w16cid:paraId="699BF44E" w16cid:durableId="59FF8F3A"/>
   <w16cid:commentId w16cid:paraId="62AAEBE0" w16cid:durableId="17709A0B"/>
-  <w16cid:commentId w16cid:paraId="38C7F49E" w16cid:durableId="45823C6C"/>
-  <w16cid:commentId w16cid:paraId="4F93863B" w16cid:durableId="14BDA89D"/>
   <w16cid:commentId w16cid:paraId="54AA3F97" w16cid:durableId="1EBD4538"/>
   <w16cid:commentId w16cid:paraId="6010FFCF" w16cid:durableId="2F1BFE7B"/>
   <w16cid:commentId w16cid:paraId="7E9FE0F9" w16cid:durableId="1E4A02E6"/>

</xml_diff>